<commit_message>
Weet niet wat dit zijn
</commit_message>
<xml_diff>
--- a/Blok B/Final Assignments/CSC/FA1/FA 1.docx
+++ b/Blok B/Final Assignments/CSC/FA1/FA 1.docx
@@ -167,20 +167,38 @@
         <w:rPr>
           <w:lang w:val="en-US"/>
         </w:rPr>
-        <w:t>Laptop: 192.168.178.20</w:t>
-      </w:r>
-    </w:p>
-    <w:p>
-      <w:pPr>
-        <w:rPr>
-          <w:lang w:val="en-US"/>
-        </w:rPr>
-      </w:pPr>
-      <w:r>
-        <w:rPr>
-          <w:lang w:val="en-US"/>
-        </w:rPr>
-        <w:t>Pi: 192.168.178.43</w:t>
+        <w:t xml:space="preserve">Laptop: </w:t>
+      </w:r>
+      <w:r>
+        <w:rPr>
+          <w:lang w:val="en-US"/>
+        </w:rPr>
+        <w:t>78-2B-46-ED-71-32</w:t>
+      </w:r>
+    </w:p>
+    <w:p>
+      <w:pPr>
+        <w:rPr>
+          <w:lang w:val="en-US"/>
+        </w:rPr>
+      </w:pPr>
+      <w:r>
+        <w:rPr>
+          <w:lang w:val="en-US"/>
+        </w:rPr>
+        <w:t xml:space="preserve">Pi: </w:t>
+      </w:r>
+      <w:r>
+        <w:rPr>
+          <w:lang w:val="en-US"/>
+        </w:rPr>
+        <w:t>e4:5f:01:47:49:4</w:t>
+      </w:r>
+      <w:r>
+        <w:rPr>
+          <w:lang w:val="en-US"/>
+        </w:rPr>
+        <w:t>6</w:t>
       </w:r>
     </w:p>
     <w:p>
@@ -552,21 +570,13 @@
         <w:rPr>
           <w:lang w:val="en-US"/>
         </w:rPr>
-        <w:t xml:space="preserve">Router </w:t>
-      </w:r>
-      <w:proofErr w:type="spellStart"/>
-      <w:r>
-        <w:rPr>
-          <w:lang w:val="en-US"/>
-        </w:rPr>
-        <w:t>en</w:t>
-      </w:r>
-      <w:proofErr w:type="spellEnd"/>
-      <w:r>
-        <w:rPr>
-          <w:lang w:val="en-US"/>
-        </w:rPr>
-        <w:t xml:space="preserve"> Pi</w:t>
+        <w:t>192.168.178.</w:t>
+      </w:r>
+      <w:r>
+        <w:rPr>
+          <w:lang w:val="en-US"/>
+        </w:rPr>
+        <w:t>0/24</w:t>
       </w:r>
     </w:p>
     <w:p>
@@ -752,15 +762,7 @@
       </w:r>
     </w:p>
     <w:p>
-      <w:pPr>
-        <w:rPr>
-          <w:lang w:val="en-US"/>
-        </w:rPr>
-      </w:pPr>
-      <w:r>
-        <w:rPr>
-          <w:lang w:val="en-US"/>
-        </w:rPr>
+      <w:r>
         <w:t>2.5</w:t>
       </w:r>
     </w:p>
@@ -1312,13 +1314,7 @@
         <w:rPr>
           <w:lang w:val="en-US"/>
         </w:rPr>
-        <w:t xml:space="preserve"> </w:t>
-      </w:r>
-      <w:r>
-        <w:rPr>
-          <w:lang w:val="en-US"/>
-        </w:rPr>
-        <w:t>213.51.196.89</w:t>
+        <w:t xml:space="preserve"> 213.51.196.89</w:t>
       </w:r>
     </w:p>
     <w:p>
@@ -1337,21 +1333,82 @@
         <w:rPr>
           <w:lang w:val="en-US"/>
         </w:rPr>
-        <w:t xml:space="preserve"> </w:t>
-      </w:r>
-      <w:r>
-        <w:rPr>
-          <w:lang w:val="en-US"/>
-        </w:rPr>
-        <w:t>154.54.59.49</w:t>
-      </w:r>
-    </w:p>
-    <w:p>
-      <w:pPr>
-        <w:rPr>
-          <w:lang w:val="en-US"/>
-        </w:rPr>
-      </w:pPr>
+        <w:t xml:space="preserve"> 154.54.59.49</w:t>
+      </w:r>
+    </w:p>
+    <w:p>
+      <w:pPr>
+        <w:rPr>
+          <w:lang w:val="en-US"/>
+        </w:rPr>
+      </w:pPr>
+      <w:r>
+        <w:rPr>
+          <w:lang w:val="en-US"/>
+        </w:rPr>
+        <w:t>3.1</w:t>
+      </w:r>
+    </w:p>
+    <w:p>
+      <w:pPr>
+        <w:rPr>
+          <w:lang w:val="en-US"/>
+        </w:rPr>
+      </w:pPr>
+      <w:r>
+        <w:rPr>
+          <w:lang w:val="en-US"/>
+        </w:rPr>
+        <w:t>Hotspot telefoon</w:t>
+      </w:r>
+    </w:p>
+    <w:p>
+      <w:pPr>
+        <w:rPr>
+          <w:lang w:val="en-US"/>
+        </w:rPr>
+      </w:pPr>
+      <w:r>
+        <w:rPr>
+          <w:noProof/>
+        </w:rPr>
+        <w:lastRenderedPageBreak/>
+        <w:drawing>
+          <wp:inline distT="0" distB="0" distL="0" distR="0" wp14:anchorId="750F2D1A" wp14:editId="67735FBA">
+            <wp:extent cx="5731510" cy="1779270"/>
+            <wp:effectExtent l="0" t="0" r="2540" b="0"/>
+            <wp:docPr id="1" name="Picture 1" descr="Text&#10;&#10;Description automatically generated"/>
+            <wp:cNvGraphicFramePr>
+              <a:graphicFrameLocks xmlns:a="http://schemas.openxmlformats.org/drawingml/2006/main" noChangeAspect="1"/>
+            </wp:cNvGraphicFramePr>
+            <a:graphic xmlns:a="http://schemas.openxmlformats.org/drawingml/2006/main">
+              <a:graphicData uri="http://schemas.openxmlformats.org/drawingml/2006/picture">
+                <pic:pic xmlns:pic="http://schemas.openxmlformats.org/drawingml/2006/picture">
+                  <pic:nvPicPr>
+                    <pic:cNvPr id="1" name="Picture 1" descr="Text&#10;&#10;Description automatically generated"/>
+                    <pic:cNvPicPr/>
+                  </pic:nvPicPr>
+                  <pic:blipFill>
+                    <a:blip r:embed="rId11"/>
+                    <a:stretch>
+                      <a:fillRect/>
+                    </a:stretch>
+                  </pic:blipFill>
+                  <pic:spPr>
+                    <a:xfrm>
+                      <a:off x="0" y="0"/>
+                      <a:ext cx="5731510" cy="1779270"/>
+                    </a:xfrm>
+                    <a:prstGeom prst="rect">
+                      <a:avLst/>
+                    </a:prstGeom>
+                  </pic:spPr>
+                </pic:pic>
+              </a:graphicData>
+            </a:graphic>
+          </wp:inline>
+        </w:drawing>
+      </w:r>
     </w:p>
     <w:sectPr>
       <w:pgSz w:w="11906" w:h="16838"/>

</xml_diff>